<commit_message>
done with day 3
</commit_message>
<xml_diff>
--- a/Documenations/Main Documantation.docx
+++ b/Documenations/Main Documantation.docx
@@ -27,14 +27,16 @@
         <w:jc w:val="center"/>
         <w:rPr>
           <w:rFonts w:ascii="Arial" w:hAnsi="Arial" w:cs="Arial"/>
-          <w:sz w:val="24"/>
-          <w:szCs w:val="24"/>
-          <w:lang w:val="en-US"/>
-        </w:rPr>
-      </w:pPr>
-      <w:r>
-        <w:rPr>
-          <w:rFonts w:ascii="Arial" w:hAnsi="Arial" w:cs="Arial"/>
+          <w:b/>
+          <w:sz w:val="24"/>
+          <w:szCs w:val="24"/>
+          <w:lang w:val="en-US"/>
+        </w:rPr>
+      </w:pPr>
+      <w:r>
+        <w:rPr>
+          <w:rFonts w:ascii="Arial" w:hAnsi="Arial" w:cs="Arial"/>
+          <w:b/>
           <w:sz w:val="24"/>
           <w:szCs w:val="24"/>
           <w:lang w:val="en-US"/>
@@ -67,14 +69,16 @@
         <w:jc w:val="center"/>
         <w:rPr>
           <w:rFonts w:ascii="Arial" w:hAnsi="Arial" w:cs="Arial"/>
-          <w:sz w:val="24"/>
-          <w:szCs w:val="24"/>
-          <w:lang w:val="en-US"/>
-        </w:rPr>
-      </w:pPr>
-      <w:r>
-        <w:rPr>
-          <w:rFonts w:ascii="Arial" w:hAnsi="Arial" w:cs="Arial"/>
+          <w:b/>
+          <w:sz w:val="24"/>
+          <w:szCs w:val="24"/>
+          <w:lang w:val="en-US"/>
+        </w:rPr>
+      </w:pPr>
+      <w:r>
+        <w:rPr>
+          <w:rFonts w:ascii="Arial" w:hAnsi="Arial" w:cs="Arial"/>
+          <w:b/>
           <w:sz w:val="24"/>
           <w:szCs w:val="24"/>
           <w:lang w:val="en-US"/>
@@ -777,6 +781,121 @@
         </w:rPr>
         <w:t xml:space="preserve"> Process Documentation Folder.</w:t>
       </w:r>
+    </w:p>
+    <w:p>
+      <w:pPr>
+        <w:jc w:val="center"/>
+        <w:rPr>
+          <w:rFonts w:ascii="Arial" w:hAnsi="Arial" w:cs="Arial"/>
+          <w:b/>
+          <w:i/>
+          <w:sz w:val="18"/>
+          <w:szCs w:val="18"/>
+          <w:lang w:val="en-US"/>
+        </w:rPr>
+      </w:pPr>
+      <w:r>
+        <w:rPr>
+          <w:rFonts w:ascii="Arial" w:hAnsi="Arial" w:cs="Arial"/>
+          <w:b/>
+          <w:sz w:val="24"/>
+          <w:szCs w:val="24"/>
+          <w:lang w:val="en-US"/>
+        </w:rPr>
+        <w:t>Day 3: 2 November 2025</w:t>
+      </w:r>
+    </w:p>
+    <w:p>
+      <w:pPr>
+        <w:rPr>
+          <w:rFonts w:ascii="Arial" w:hAnsi="Arial" w:cs="Arial"/>
+          <w:sz w:val="24"/>
+          <w:szCs w:val="24"/>
+          <w:lang w:val="en-US"/>
+        </w:rPr>
+      </w:pPr>
+      <w:r>
+        <w:rPr>
+          <w:rFonts w:ascii="Arial" w:hAnsi="Arial" w:cs="Arial"/>
+          <w:sz w:val="24"/>
+          <w:szCs w:val="24"/>
+          <w:lang w:val="en-US"/>
+        </w:rPr>
+        <w:t xml:space="preserve">Added the </w:t>
+      </w:r>
+      <w:r>
+        <w:rPr>
+          <w:rFonts w:ascii="Arial" w:hAnsi="Arial" w:cs="Arial"/>
+          <w:sz w:val="24"/>
+          <w:szCs w:val="24"/>
+          <w:lang w:val="en-US"/>
+        </w:rPr>
+        <w:t>ISR4321</w:t>
+      </w:r>
+      <w:r>
+        <w:rPr>
+          <w:rFonts w:ascii="Arial" w:hAnsi="Arial" w:cs="Arial"/>
+          <w:sz w:val="24"/>
+          <w:szCs w:val="24"/>
+          <w:lang w:val="en-US"/>
+        </w:rPr>
+        <w:t xml:space="preserve"> router</w:t>
+      </w:r>
+      <w:r>
+        <w:rPr>
+          <w:rFonts w:ascii="Arial" w:hAnsi="Arial" w:cs="Arial"/>
+          <w:sz w:val="24"/>
+          <w:szCs w:val="24"/>
+          <w:lang w:val="en-US"/>
+        </w:rPr>
+        <w:t xml:space="preserve"> to be the main router that will receive all network traffics to forward it to the main Internet Service Provider Infrastructure.</w:t>
+      </w:r>
+    </w:p>
+    <w:p>
+      <w:pPr>
+        <w:rPr>
+          <w:rFonts w:ascii="Arial" w:hAnsi="Arial" w:cs="Arial"/>
+          <w:sz w:val="24"/>
+          <w:szCs w:val="24"/>
+          <w:lang w:val="en-US"/>
+        </w:rPr>
+      </w:pPr>
+      <w:r>
+        <w:rPr>
+          <w:rFonts w:ascii="Arial" w:hAnsi="Arial" w:cs="Arial"/>
+          <w:sz w:val="24"/>
+          <w:szCs w:val="24"/>
+          <w:lang w:val="en-US"/>
+        </w:rPr>
+        <w:t>Added the DNS Server in the ISP Infr</w:t>
+      </w:r>
+      <w:r>
+        <w:rPr>
+          <w:rFonts w:ascii="Arial" w:hAnsi="Arial" w:cs="Arial"/>
+          <w:sz w:val="24"/>
+          <w:szCs w:val="24"/>
+          <w:lang w:val="en-US"/>
+        </w:rPr>
+        <w:t>a</w:t>
+      </w:r>
+      <w:r>
+        <w:rPr>
+          <w:rFonts w:ascii="Arial" w:hAnsi="Arial" w:cs="Arial"/>
+          <w:sz w:val="24"/>
+          <w:szCs w:val="24"/>
+          <w:lang w:val="en-US"/>
+        </w:rPr>
+        <w:t>structure.</w:t>
+      </w:r>
+      <w:r>
+        <w:rPr>
+          <w:rFonts w:ascii="Arial" w:hAnsi="Arial" w:cs="Arial"/>
+          <w:sz w:val="24"/>
+          <w:szCs w:val="24"/>
+          <w:lang w:val="en-US"/>
+        </w:rPr>
+        <w:t xml:space="preserve"> </w:t>
+      </w:r>
       <w:bookmarkStart w:id="0" w:name="_GoBack"/>
       <w:bookmarkEnd w:id="0"/>
     </w:p>
@@ -789,125 +908,6 @@
           <w:lang w:val="en-US"/>
         </w:rPr>
       </w:pPr>
-      <w:r>
-        <w:rPr>
-          <w:rFonts w:ascii="Arial" w:hAnsi="Arial" w:cs="Arial"/>
-          <w:sz w:val="24"/>
-          <w:szCs w:val="24"/>
-          <w:lang w:val="en-US"/>
-        </w:rPr>
-        <w:tab/>
-      </w:r>
-      <w:r>
-        <w:rPr>
-          <w:rFonts w:ascii="Arial" w:hAnsi="Arial" w:cs="Arial"/>
-          <w:sz w:val="24"/>
-          <w:szCs w:val="24"/>
-          <w:lang w:val="en-US"/>
-        </w:rPr>
-        <w:tab/>
-      </w:r>
-      <w:r>
-        <w:rPr>
-          <w:rFonts w:ascii="Arial" w:hAnsi="Arial" w:cs="Arial"/>
-          <w:sz w:val="24"/>
-          <w:szCs w:val="24"/>
-          <w:lang w:val="en-US"/>
-        </w:rPr>
-        <w:tab/>
-      </w:r>
-      <w:r>
-        <w:rPr>
-          <w:rFonts w:ascii="Arial" w:hAnsi="Arial" w:cs="Arial"/>
-          <w:sz w:val="24"/>
-          <w:szCs w:val="24"/>
-          <w:lang w:val="en-US"/>
-        </w:rPr>
-        <w:tab/>
-      </w:r>
-      <w:r>
-        <w:rPr>
-          <w:rFonts w:ascii="Arial" w:hAnsi="Arial" w:cs="Arial"/>
-          <w:sz w:val="24"/>
-          <w:szCs w:val="24"/>
-          <w:lang w:val="en-US"/>
-        </w:rPr>
-        <w:tab/>
-      </w:r>
-      <w:r>
-        <w:rPr>
-          <w:rFonts w:ascii="Arial" w:hAnsi="Arial" w:cs="Arial"/>
-          <w:sz w:val="24"/>
-          <w:szCs w:val="24"/>
-          <w:lang w:val="en-US"/>
-        </w:rPr>
-        <w:tab/>
-        <w:t xml:space="preserve">     </w:t>
-      </w:r>
-    </w:p>
-    <w:p>
-      <w:pPr>
-        <w:rPr>
-          <w:rFonts w:ascii="Arial" w:hAnsi="Arial" w:cs="Arial"/>
-          <w:sz w:val="24"/>
-          <w:szCs w:val="24"/>
-          <w:lang w:val="en-US"/>
-        </w:rPr>
-      </w:pPr>
-      <w:r>
-        <w:rPr>
-          <w:rFonts w:ascii="Arial" w:hAnsi="Arial" w:cs="Arial"/>
-          <w:sz w:val="24"/>
-          <w:szCs w:val="24"/>
-          <w:lang w:val="en-US"/>
-        </w:rPr>
-        <w:tab/>
-      </w:r>
-      <w:r>
-        <w:rPr>
-          <w:rFonts w:ascii="Arial" w:hAnsi="Arial" w:cs="Arial"/>
-          <w:sz w:val="24"/>
-          <w:szCs w:val="24"/>
-          <w:lang w:val="en-US"/>
-        </w:rPr>
-        <w:tab/>
-      </w:r>
-      <w:r>
-        <w:rPr>
-          <w:rFonts w:ascii="Arial" w:hAnsi="Arial" w:cs="Arial"/>
-          <w:sz w:val="24"/>
-          <w:szCs w:val="24"/>
-          <w:lang w:val="en-US"/>
-        </w:rPr>
-        <w:tab/>
-      </w:r>
-      <w:r>
-        <w:rPr>
-          <w:rFonts w:ascii="Arial" w:hAnsi="Arial" w:cs="Arial"/>
-          <w:sz w:val="24"/>
-          <w:szCs w:val="24"/>
-          <w:lang w:val="en-US"/>
-        </w:rPr>
-        <w:tab/>
-      </w:r>
-      <w:r>
-        <w:rPr>
-          <w:rFonts w:ascii="Arial" w:hAnsi="Arial" w:cs="Arial"/>
-          <w:sz w:val="24"/>
-          <w:szCs w:val="24"/>
-          <w:lang w:val="en-US"/>
-        </w:rPr>
-        <w:tab/>
-      </w:r>
-      <w:r>
-        <w:rPr>
-          <w:rFonts w:ascii="Arial" w:hAnsi="Arial" w:cs="Arial"/>
-          <w:sz w:val="24"/>
-          <w:szCs w:val="24"/>
-          <w:lang w:val="en-US"/>
-        </w:rPr>
-        <w:tab/>
-      </w:r>
     </w:p>
     <w:sectPr>
       <w:pgSz w:w="11906" w:h="16838"/>

</xml_diff>